<commit_message>
Fixed bug with list view group headers.
</commit_message>
<xml_diff>
--- a/Service Asset Maintenance.docx
+++ b/Service Asset Maintenance.docx
@@ -99,7 +99,7 @@
         </w:numPr>
       </w:pPr>
       <w:r>
-        <w:t>Telerik Analytics</w:t>
+        <w:t>Location</w:t>
       </w:r>
     </w:p>
     <w:p>
@@ -111,7 +111,7 @@
         </w:numPr>
       </w:pPr>
       <w:r>
-        <w:t>Telerik Feedback (Android &amp; iOS)</w:t>
+        <w:t>Google maps API</w:t>
       </w:r>
     </w:p>
     <w:p>
@@ -123,6 +123,30 @@
         </w:numPr>
       </w:pPr>
       <w:r>
+        <w:t>Telerik Analytics</w:t>
+      </w:r>
+    </w:p>
+    <w:p>
+      <w:pPr>
+        <w:pStyle w:val="ListParagraph"/>
+        <w:numPr>
+          <w:ilvl w:val="0"/>
+          <w:numId w:val="2"/>
+        </w:numPr>
+      </w:pPr>
+      <w:r>
+        <w:t>Telerik Feedback (Android &amp; iOS)</w:t>
+      </w:r>
+    </w:p>
+    <w:p>
+      <w:pPr>
+        <w:pStyle w:val="ListParagraph"/>
+        <w:numPr>
+          <w:ilvl w:val="0"/>
+          <w:numId w:val="2"/>
+        </w:numPr>
+      </w:pPr>
+      <w:r>
         <w:t>Telerik Backend Services</w:t>
       </w:r>
     </w:p>
@@ -134,15 +158,512 @@
         <w:t xml:space="preserve">User </w:t>
       </w:r>
       <w:r>
-        <w:t>S</w:t>
-      </w:r>
-      <w:r>
-        <w:t>cenario</w:t>
-      </w:r>
-    </w:p>
-    <w:p>
+        <w:t>Interface</w:t>
+      </w:r>
+    </w:p>
+    <w:p>
+      <w:pPr>
+        <w:pStyle w:val="Heading2"/>
+        <w:numPr>
+          <w:ilvl w:val="0"/>
+          <w:numId w:val="3"/>
+        </w:numPr>
+      </w:pPr>
+      <w:r>
+        <w:t>Login</w:t>
+      </w:r>
+    </w:p>
+    <w:p>
+      <w:pPr>
+        <w:ind w:firstLine="360"/>
+      </w:pPr>
+      <w:r>
+        <w:t xml:space="preserve">The user </w:t>
+      </w:r>
+      <w:r>
+        <w:t>have to login the first time he/she uses the application</w:t>
+      </w:r>
+      <w:r>
+        <w:t xml:space="preserve">. </w:t>
+      </w:r>
+      <w:r>
+        <w:t xml:space="preserve">Then the </w:t>
+      </w:r>
+      <w:r>
+        <w:t>application logs him/her automatically until the authentication token expires.</w:t>
+      </w:r>
+    </w:p>
+    <w:p>
+      <w:pPr>
+        <w:pStyle w:val="Heading2"/>
+        <w:numPr>
+          <w:ilvl w:val="0"/>
+          <w:numId w:val="3"/>
+        </w:numPr>
+      </w:pPr>
+      <w:r>
+        <w:t>Register</w:t>
+      </w:r>
+    </w:p>
+    <w:p>
+      <w:pPr>
+        <w:ind w:left="360"/>
+      </w:pPr>
+      <w:r>
+        <w:t xml:space="preserve">If the user does not have credentials, he/she must register through the register user form. </w:t>
+      </w:r>
+    </w:p>
+    <w:p>
+      <w:pPr>
+        <w:pStyle w:val="Heading2"/>
+        <w:numPr>
+          <w:ilvl w:val="0"/>
+          <w:numId w:val="3"/>
+        </w:numPr>
+      </w:pPr>
+      <w:r>
+        <w:t>Password Recovery</w:t>
+      </w:r>
+    </w:p>
+    <w:p>
+      <w:pPr>
+        <w:ind w:left="360"/>
+      </w:pPr>
+      <w:r>
+        <w:t>User can recover his</w:t>
+      </w:r>
+      <w:r>
+        <w:t xml:space="preserve">/her forgotten </w:t>
+      </w:r>
+      <w:r>
+        <w:t xml:space="preserve">password. </w:t>
+      </w:r>
+    </w:p>
+    <w:p>
+      <w:pPr>
+        <w:pStyle w:val="Heading2"/>
+        <w:numPr>
+          <w:ilvl w:val="0"/>
+          <w:numId w:val="3"/>
+        </w:numPr>
+      </w:pPr>
+      <w:r>
+        <w:t>Home Screen</w:t>
+      </w:r>
+    </w:p>
+    <w:p>
+      <w:pPr>
+        <w:ind w:left="360"/>
+      </w:pPr>
+      <w:r>
+        <w:t>Shows all Service Requests. This screen has two different layouts depending on the device (phone or tablet).</w:t>
+      </w:r>
+    </w:p>
+    <w:p>
+      <w:pPr>
+        <w:ind w:left="360"/>
+      </w:pPr>
+      <w:r>
+        <w:drawing>
+          <wp:inline distT="0" distB="0" distL="0" distR="0" wp14:anchorId="585579E7" wp14:editId="7A978E0F">
+            <wp:extent cx="1193370" cy="2389636"/>
+            <wp:effectExtent l="0" t="0" r="6985" b="0"/>
+            <wp:docPr id="1" name="Picture 1"/>
+            <wp:cNvGraphicFramePr>
+              <a:graphicFrameLocks xmlns:a="http://schemas.openxmlformats.org/drawingml/2006/main" noChangeAspect="1"/>
+            </wp:cNvGraphicFramePr>
+            <a:graphic xmlns:a="http://schemas.openxmlformats.org/drawingml/2006/main">
+              <a:graphicData uri="http://schemas.openxmlformats.org/drawingml/2006/picture">
+                <pic:pic xmlns:pic="http://schemas.openxmlformats.org/drawingml/2006/picture">
+                  <pic:nvPicPr>
+                    <pic:cNvPr id="1" name=""/>
+                    <pic:cNvPicPr/>
+                  </pic:nvPicPr>
+                  <pic:blipFill>
+                    <a:blip r:embed="rId5"/>
+                    <a:stretch>
+                      <a:fillRect/>
+                    </a:stretch>
+                  </pic:blipFill>
+                  <pic:spPr>
+                    <a:xfrm>
+                      <a:off x="0" y="0"/>
+                      <a:ext cx="1233354" cy="2469701"/>
+                    </a:xfrm>
+                    <a:prstGeom prst="rect">
+                      <a:avLst/>
+                    </a:prstGeom>
+                  </pic:spPr>
+                </pic:pic>
+              </a:graphicData>
+            </a:graphic>
+          </wp:inline>
+        </w:drawing>
+      </w:r>
+      <w:r>
+        <w:drawing>
+          <wp:inline distT="0" distB="0" distL="0" distR="0" wp14:anchorId="124B4ACA" wp14:editId="6D80F382">
+            <wp:extent cx="3819525" cy="2387203"/>
+            <wp:effectExtent l="0" t="0" r="0" b="0"/>
+            <wp:docPr id="2" name="Picture 2"/>
+            <wp:cNvGraphicFramePr>
+              <a:graphicFrameLocks xmlns:a="http://schemas.openxmlformats.org/drawingml/2006/main" noChangeAspect="1"/>
+            </wp:cNvGraphicFramePr>
+            <a:graphic xmlns:a="http://schemas.openxmlformats.org/drawingml/2006/main">
+              <a:graphicData uri="http://schemas.openxmlformats.org/drawingml/2006/picture">
+                <pic:pic xmlns:pic="http://schemas.openxmlformats.org/drawingml/2006/picture">
+                  <pic:nvPicPr>
+                    <pic:cNvPr id="1" name=""/>
+                    <pic:cNvPicPr/>
+                  </pic:nvPicPr>
+                  <pic:blipFill>
+                    <a:blip r:embed="rId6"/>
+                    <a:stretch>
+                      <a:fillRect/>
+                    </a:stretch>
+                  </pic:blipFill>
+                  <pic:spPr>
+                    <a:xfrm>
+                      <a:off x="0" y="0"/>
+                      <a:ext cx="3830793" cy="2394246"/>
+                    </a:xfrm>
+                    <a:prstGeom prst="rect">
+                      <a:avLst/>
+                    </a:prstGeom>
+                  </pic:spPr>
+                </pic:pic>
+              </a:graphicData>
+            </a:graphic>
+          </wp:inline>
+        </w:drawing>
+      </w:r>
+    </w:p>
+    <w:p>
+      <w:pPr>
+        <w:pStyle w:val="Heading3"/>
+        <w:numPr>
+          <w:ilvl w:val="1"/>
+          <w:numId w:val="3"/>
+        </w:numPr>
+      </w:pPr>
+      <w:r>
+        <w:lastRenderedPageBreak/>
+        <w:t>Home Screen Filter</w:t>
+      </w:r>
+    </w:p>
+    <w:p>
+      <w:pPr>
+        <w:pStyle w:val="ListParagraph"/>
+      </w:pPr>
+      <w:r>
+        <w:t>Users can refine the way Service Requests are displayed. They can filter them by Priority and Maintenance Type. Users can sort the results by Due Date, Priority, Date Created or Date Completed. They can filter only their requests, as well as search for a specific criteria.</w:t>
+      </w:r>
+    </w:p>
+    <w:p>
+      <w:pPr>
+        <w:pStyle w:val="Heading2"/>
+        <w:numPr>
+          <w:ilvl w:val="0"/>
+          <w:numId w:val="3"/>
+        </w:numPr>
+      </w:pPr>
+      <w:r>
+        <w:t>Service Request Details</w:t>
+      </w:r>
+    </w:p>
+    <w:p>
+      <w:pPr>
+        <w:ind w:firstLine="360"/>
+      </w:pPr>
+      <w:r>
+        <w:t>Shows details for a selected service request. Every Service Request can be canceled.</w:t>
+      </w:r>
+      <w:r>
+        <w:t xml:space="preserve"> </w:t>
+      </w:r>
+    </w:p>
+    <w:p>
+      <w:pPr>
+        <w:ind w:firstLine="360"/>
+      </w:pPr>
+      <w:r>
+        <w:drawing>
+          <wp:inline distT="0" distB="0" distL="0" distR="0" wp14:anchorId="007F1748" wp14:editId="26ACDA0F">
+            <wp:extent cx="1205098" cy="2386965"/>
+            <wp:effectExtent l="0" t="0" r="0" b="0"/>
+            <wp:docPr id="5" name="Picture 5"/>
+            <wp:cNvGraphicFramePr>
+              <a:graphicFrameLocks xmlns:a="http://schemas.openxmlformats.org/drawingml/2006/main" noChangeAspect="1"/>
+            </wp:cNvGraphicFramePr>
+            <a:graphic xmlns:a="http://schemas.openxmlformats.org/drawingml/2006/main">
+              <a:graphicData uri="http://schemas.openxmlformats.org/drawingml/2006/picture">
+                <pic:pic xmlns:pic="http://schemas.openxmlformats.org/drawingml/2006/picture">
+                  <pic:nvPicPr>
+                    <pic:cNvPr id="1" name=""/>
+                    <pic:cNvPicPr/>
+                  </pic:nvPicPr>
+                  <pic:blipFill>
+                    <a:blip r:embed="rId7"/>
+                    <a:stretch>
+                      <a:fillRect/>
+                    </a:stretch>
+                  </pic:blipFill>
+                  <pic:spPr>
+                    <a:xfrm>
+                      <a:off x="0" y="0"/>
+                      <a:ext cx="1251123" cy="2478128"/>
+                    </a:xfrm>
+                    <a:prstGeom prst="rect">
+                      <a:avLst/>
+                    </a:prstGeom>
+                  </pic:spPr>
+                </pic:pic>
+              </a:graphicData>
+            </a:graphic>
+          </wp:inline>
+        </w:drawing>
+      </w:r>
+      <w:r>
+        <w:drawing>
+          <wp:inline distT="0" distB="0" distL="0" distR="0" wp14:anchorId="7859F568" wp14:editId="2E289F27">
+            <wp:extent cx="3781293" cy="2388207"/>
+            <wp:effectExtent l="0" t="0" r="0" b="0"/>
+            <wp:docPr id="3" name="Picture 3"/>
+            <wp:cNvGraphicFramePr>
+              <a:graphicFrameLocks xmlns:a="http://schemas.openxmlformats.org/drawingml/2006/main" noChangeAspect="1"/>
+            </wp:cNvGraphicFramePr>
+            <a:graphic xmlns:a="http://schemas.openxmlformats.org/drawingml/2006/main">
+              <a:graphicData uri="http://schemas.openxmlformats.org/drawingml/2006/picture">
+                <pic:pic xmlns:pic="http://schemas.openxmlformats.org/drawingml/2006/picture">
+                  <pic:nvPicPr>
+                    <pic:cNvPr id="1" name=""/>
+                    <pic:cNvPicPr/>
+                  </pic:nvPicPr>
+                  <pic:blipFill>
+                    <a:blip r:embed="rId8"/>
+                    <a:stretch>
+                      <a:fillRect/>
+                    </a:stretch>
+                  </pic:blipFill>
+                  <pic:spPr>
+                    <a:xfrm>
+                      <a:off x="0" y="0"/>
+                      <a:ext cx="3817574" cy="2411122"/>
+                    </a:xfrm>
+                    <a:prstGeom prst="rect">
+                      <a:avLst/>
+                    </a:prstGeom>
+                  </pic:spPr>
+                </pic:pic>
+              </a:graphicData>
+            </a:graphic>
+          </wp:inline>
+        </w:drawing>
+      </w:r>
+    </w:p>
+    <w:p>
+      <w:pPr>
+        <w:pStyle w:val="Heading2"/>
+        <w:numPr>
+          <w:ilvl w:val="0"/>
+          <w:numId w:val="3"/>
+        </w:numPr>
+      </w:pPr>
+      <w:r>
+        <w:t xml:space="preserve">Feedback </w:t>
+      </w:r>
+    </w:p>
+    <w:p>
+      <w:pPr>
+        <w:ind w:left="360"/>
+      </w:pPr>
+      <w:r>
+        <w:t>Users can view and submit feedback for every Service Request.</w:t>
+      </w:r>
+    </w:p>
+    <w:p>
+      <w:pPr>
+        <w:ind w:left="360"/>
+      </w:pPr>
+      <w:r>
+        <w:drawing>
+          <wp:inline distT="0" distB="0" distL="0" distR="0" wp14:anchorId="1F068C5A" wp14:editId="59431037">
+            <wp:extent cx="1181819" cy="2386474"/>
+            <wp:effectExtent l="0" t="0" r="0" b="0"/>
+            <wp:docPr id="7" name="Picture 7"/>
+            <wp:cNvGraphicFramePr>
+              <a:graphicFrameLocks xmlns:a="http://schemas.openxmlformats.org/drawingml/2006/main" noChangeAspect="1"/>
+            </wp:cNvGraphicFramePr>
+            <a:graphic xmlns:a="http://schemas.openxmlformats.org/drawingml/2006/main">
+              <a:graphicData uri="http://schemas.openxmlformats.org/drawingml/2006/picture">
+                <pic:pic xmlns:pic="http://schemas.openxmlformats.org/drawingml/2006/picture">
+                  <pic:nvPicPr>
+                    <pic:cNvPr id="1" name=""/>
+                    <pic:cNvPicPr/>
+                  </pic:nvPicPr>
+                  <pic:blipFill>
+                    <a:blip r:embed="rId9"/>
+                    <a:stretch>
+                      <a:fillRect/>
+                    </a:stretch>
+                  </pic:blipFill>
+                  <pic:spPr>
+                    <a:xfrm>
+                      <a:off x="0" y="0"/>
+                      <a:ext cx="1237019" cy="2497940"/>
+                    </a:xfrm>
+                    <a:prstGeom prst="rect">
+                      <a:avLst/>
+                    </a:prstGeom>
+                  </pic:spPr>
+                </pic:pic>
+              </a:graphicData>
+            </a:graphic>
+          </wp:inline>
+        </w:drawing>
+      </w:r>
+      <w:r>
+        <w:drawing>
+          <wp:inline distT="0" distB="0" distL="0" distR="0" wp14:anchorId="405BC37C" wp14:editId="1B67406B">
+            <wp:extent cx="3781293" cy="2388207"/>
+            <wp:effectExtent l="0" t="0" r="0" b="0"/>
+            <wp:docPr id="8" name="Picture 8"/>
+            <wp:cNvGraphicFramePr>
+              <a:graphicFrameLocks xmlns:a="http://schemas.openxmlformats.org/drawingml/2006/main" noChangeAspect="1"/>
+            </wp:cNvGraphicFramePr>
+            <a:graphic xmlns:a="http://schemas.openxmlformats.org/drawingml/2006/main">
+              <a:graphicData uri="http://schemas.openxmlformats.org/drawingml/2006/picture">
+                <pic:pic xmlns:pic="http://schemas.openxmlformats.org/drawingml/2006/picture">
+                  <pic:nvPicPr>
+                    <pic:cNvPr id="1" name=""/>
+                    <pic:cNvPicPr/>
+                  </pic:nvPicPr>
+                  <pic:blipFill>
+                    <a:blip r:embed="rId8"/>
+                    <a:stretch>
+                      <a:fillRect/>
+                    </a:stretch>
+                  </pic:blipFill>
+                  <pic:spPr>
+                    <a:xfrm>
+                      <a:off x="0" y="0"/>
+                      <a:ext cx="3817574" cy="2411122"/>
+                    </a:xfrm>
+                    <a:prstGeom prst="rect">
+                      <a:avLst/>
+                    </a:prstGeom>
+                  </pic:spPr>
+                </pic:pic>
+              </a:graphicData>
+            </a:graphic>
+          </wp:inline>
+        </w:drawing>
+      </w:r>
+    </w:p>
+    <w:p>
+      <w:pPr>
+        <w:pStyle w:val="Heading2"/>
+        <w:numPr>
+          <w:ilvl w:val="0"/>
+          <w:numId w:val="3"/>
+        </w:numPr>
+      </w:pPr>
+      <w:r>
+        <w:t>Submit Service Request</w:t>
+      </w:r>
+    </w:p>
+    <w:p>
+      <w:pPr>
+        <w:ind w:left="360"/>
+      </w:pPr>
+      <w:r>
+        <w:t>Users can submit new service requests. They can attach picture, scan barcode (in the simulator instead of barcode scanner application shows list with predefined asset numbers). The application saves the geolocation and address where the req</w:t>
+      </w:r>
       <w:bookmarkStart w:id="0" w:name="_GoBack"/>
       <w:bookmarkEnd w:id="0"/>
+      <w:r>
+        <w:t>uest is submitted.</w:t>
+      </w:r>
+    </w:p>
+    <w:p>
+      <w:pPr>
+        <w:pStyle w:val="ListParagraph"/>
+      </w:pPr>
+      <w:r>
+        <w:lastRenderedPageBreak/>
+        <w:drawing>
+          <wp:inline distT="0" distB="0" distL="0" distR="0" wp14:anchorId="5BB58023" wp14:editId="1D5DEDD0">
+            <wp:extent cx="1192740" cy="2372264"/>
+            <wp:effectExtent l="0" t="0" r="7620" b="9525"/>
+            <wp:docPr id="9" name="Picture 9"/>
+            <wp:cNvGraphicFramePr>
+              <a:graphicFrameLocks xmlns:a="http://schemas.openxmlformats.org/drawingml/2006/main" noChangeAspect="1"/>
+            </wp:cNvGraphicFramePr>
+            <a:graphic xmlns:a="http://schemas.openxmlformats.org/drawingml/2006/main">
+              <a:graphicData uri="http://schemas.openxmlformats.org/drawingml/2006/picture">
+                <pic:pic xmlns:pic="http://schemas.openxmlformats.org/drawingml/2006/picture">
+                  <pic:nvPicPr>
+                    <pic:cNvPr id="1" name=""/>
+                    <pic:cNvPicPr/>
+                  </pic:nvPicPr>
+                  <pic:blipFill>
+                    <a:blip r:embed="rId10"/>
+                    <a:stretch>
+                      <a:fillRect/>
+                    </a:stretch>
+                  </pic:blipFill>
+                  <pic:spPr>
+                    <a:xfrm>
+                      <a:off x="0" y="0"/>
+                      <a:ext cx="1234951" cy="2456219"/>
+                    </a:xfrm>
+                    <a:prstGeom prst="rect">
+                      <a:avLst/>
+                    </a:prstGeom>
+                  </pic:spPr>
+                </pic:pic>
+              </a:graphicData>
+            </a:graphic>
+          </wp:inline>
+        </w:drawing>
+      </w:r>
+      <w:r>
+        <w:drawing>
+          <wp:inline distT="0" distB="0" distL="0" distR="0" wp14:anchorId="6D67129C" wp14:editId="29B994F9">
+            <wp:extent cx="3674853" cy="2378054"/>
+            <wp:effectExtent l="0" t="0" r="1905" b="3810"/>
+            <wp:docPr id="11" name="Picture 11"/>
+            <wp:cNvGraphicFramePr>
+              <a:graphicFrameLocks xmlns:a="http://schemas.openxmlformats.org/drawingml/2006/main" noChangeAspect="1"/>
+            </wp:cNvGraphicFramePr>
+            <a:graphic xmlns:a="http://schemas.openxmlformats.org/drawingml/2006/main">
+              <a:graphicData uri="http://schemas.openxmlformats.org/drawingml/2006/picture">
+                <pic:pic xmlns:pic="http://schemas.openxmlformats.org/drawingml/2006/picture">
+                  <pic:nvPicPr>
+                    <pic:cNvPr id="1" name=""/>
+                    <pic:cNvPicPr/>
+                  </pic:nvPicPr>
+                  <pic:blipFill>
+                    <a:blip r:embed="rId11"/>
+                    <a:stretch>
+                      <a:fillRect/>
+                    </a:stretch>
+                  </pic:blipFill>
+                  <pic:spPr>
+                    <a:xfrm>
+                      <a:off x="0" y="0"/>
+                      <a:ext cx="3699371" cy="2393920"/>
+                    </a:xfrm>
+                    <a:prstGeom prst="rect">
+                      <a:avLst/>
+                    </a:prstGeom>
+                  </pic:spPr>
+                </pic:pic>
+              </a:graphicData>
+            </a:graphic>
+          </wp:inline>
+        </w:drawing>
+      </w:r>
     </w:p>
     <w:sectPr>
       <w:pgSz w:w="12240" w:h="15840"/>
@@ -246,6 +767,124 @@
     </w:lvl>
   </w:abstractNum>
   <w:abstractNum w:abstractNumId="1" w15:restartNumberingAfterBreak="0">
+    <w:nsid w:val="288078B5"/>
+    <w:multiLevelType w:val="multilevel"/>
+    <w:tmpl w:val="11FEA604"/>
+    <w:lvl w:ilvl="0">
+      <w:start w:val="1"/>
+      <w:numFmt w:val="decimal"/>
+      <w:lvlText w:val="%1."/>
+      <w:lvlJc w:val="left"/>
+      <w:pPr>
+        <w:ind w:left="720" w:hanging="360"/>
+      </w:pPr>
+    </w:lvl>
+    <w:lvl w:ilvl="1">
+      <w:start w:val="1"/>
+      <w:numFmt w:val="decimal"/>
+      <w:isLgl/>
+      <w:lvlText w:val="%1.%2"/>
+      <w:lvlJc w:val="left"/>
+      <w:pPr>
+        <w:ind w:left="720" w:hanging="360"/>
+      </w:pPr>
+      <w:rPr>
+        <w:rFonts w:hint="default"/>
+      </w:rPr>
+    </w:lvl>
+    <w:lvl w:ilvl="2">
+      <w:start w:val="1"/>
+      <w:numFmt w:val="decimal"/>
+      <w:isLgl/>
+      <w:lvlText w:val="%1.%2.%3"/>
+      <w:lvlJc w:val="left"/>
+      <w:pPr>
+        <w:ind w:left="1080" w:hanging="720"/>
+      </w:pPr>
+      <w:rPr>
+        <w:rFonts w:hint="default"/>
+      </w:rPr>
+    </w:lvl>
+    <w:lvl w:ilvl="3">
+      <w:start w:val="1"/>
+      <w:numFmt w:val="decimal"/>
+      <w:isLgl/>
+      <w:lvlText w:val="%1.%2.%3.%4"/>
+      <w:lvlJc w:val="left"/>
+      <w:pPr>
+        <w:ind w:left="1080" w:hanging="720"/>
+      </w:pPr>
+      <w:rPr>
+        <w:rFonts w:hint="default"/>
+      </w:rPr>
+    </w:lvl>
+    <w:lvl w:ilvl="4">
+      <w:start w:val="1"/>
+      <w:numFmt w:val="decimal"/>
+      <w:isLgl/>
+      <w:lvlText w:val="%1.%2.%3.%4.%5"/>
+      <w:lvlJc w:val="left"/>
+      <w:pPr>
+        <w:ind w:left="1440" w:hanging="1080"/>
+      </w:pPr>
+      <w:rPr>
+        <w:rFonts w:hint="default"/>
+      </w:rPr>
+    </w:lvl>
+    <w:lvl w:ilvl="5">
+      <w:start w:val="1"/>
+      <w:numFmt w:val="decimal"/>
+      <w:isLgl/>
+      <w:lvlText w:val="%1.%2.%3.%4.%5.%6"/>
+      <w:lvlJc w:val="left"/>
+      <w:pPr>
+        <w:ind w:left="1440" w:hanging="1080"/>
+      </w:pPr>
+      <w:rPr>
+        <w:rFonts w:hint="default"/>
+      </w:rPr>
+    </w:lvl>
+    <w:lvl w:ilvl="6">
+      <w:start w:val="1"/>
+      <w:numFmt w:val="decimal"/>
+      <w:isLgl/>
+      <w:lvlText w:val="%1.%2.%3.%4.%5.%6.%7"/>
+      <w:lvlJc w:val="left"/>
+      <w:pPr>
+        <w:ind w:left="1800" w:hanging="1440"/>
+      </w:pPr>
+      <w:rPr>
+        <w:rFonts w:hint="default"/>
+      </w:rPr>
+    </w:lvl>
+    <w:lvl w:ilvl="7">
+      <w:start w:val="1"/>
+      <w:numFmt w:val="decimal"/>
+      <w:isLgl/>
+      <w:lvlText w:val="%1.%2.%3.%4.%5.%6.%7.%8"/>
+      <w:lvlJc w:val="left"/>
+      <w:pPr>
+        <w:ind w:left="1800" w:hanging="1440"/>
+      </w:pPr>
+      <w:rPr>
+        <w:rFonts w:hint="default"/>
+      </w:rPr>
+    </w:lvl>
+    <w:lvl w:ilvl="8">
+      <w:start w:val="1"/>
+      <w:numFmt w:val="decimal"/>
+      <w:isLgl/>
+      <w:lvlText w:val="%1.%2.%3.%4.%5.%6.%7.%8.%9"/>
+      <w:lvlJc w:val="left"/>
+      <w:pPr>
+        <w:ind w:left="1800" w:hanging="1440"/>
+      </w:pPr>
+      <w:rPr>
+        <w:rFonts w:hint="default"/>
+      </w:rPr>
+    </w:lvl>
+  </w:abstractNum>
+  <w:abstractNum w:abstractNumId="2" w15:restartNumberingAfterBreak="0">
     <w:nsid w:val="30C23FCB"/>
     <w:multiLevelType w:val="multilevel"/>
     <w:tmpl w:val="0409001F"/>
@@ -335,6 +974,9 @@
     <w:abstractNumId w:val="0"/>
   </w:num>
   <w:num w:numId="2">
+    <w:abstractNumId w:val="2"/>
+  </w:num>
+  <w:num w:numId="3">
     <w:abstractNumId w:val="1"/>
   </w:num>
 </w:numbering>
@@ -755,6 +1397,50 @@
       <w:szCs w:val="32"/>
     </w:rPr>
   </w:style>
+  <w:style w:type="paragraph" w:styleId="Heading2">
+    <w:name w:val="heading 2"/>
+    <w:basedOn w:val="Normal"/>
+    <w:next w:val="Normal"/>
+    <w:link w:val="Heading2Char"/>
+    <w:uiPriority w:val="9"/>
+    <w:unhideWhenUsed/>
+    <w:qFormat/>
+    <w:rsid w:val="00C819CB"/>
+    <w:pPr>
+      <w:keepNext/>
+      <w:keepLines/>
+      <w:spacing w:before="40" w:after="0"/>
+      <w:outlineLvl w:val="1"/>
+    </w:pPr>
+    <w:rPr>
+      <w:rFonts w:asciiTheme="majorHAnsi" w:eastAsiaTheme="majorEastAsia" w:hAnsiTheme="majorHAnsi" w:cstheme="majorBidi"/>
+      <w:color w:val="2E74B5" w:themeColor="accent1" w:themeShade="BF"/>
+      <w:sz w:val="26"/>
+      <w:szCs w:val="26"/>
+    </w:rPr>
+  </w:style>
+  <w:style w:type="paragraph" w:styleId="Heading3">
+    <w:name w:val="heading 3"/>
+    <w:basedOn w:val="Normal"/>
+    <w:next w:val="Normal"/>
+    <w:link w:val="Heading3Char"/>
+    <w:uiPriority w:val="9"/>
+    <w:unhideWhenUsed/>
+    <w:qFormat/>
+    <w:rsid w:val="00437529"/>
+    <w:pPr>
+      <w:keepNext/>
+      <w:keepLines/>
+      <w:spacing w:before="40" w:after="0"/>
+      <w:outlineLvl w:val="2"/>
+    </w:pPr>
+    <w:rPr>
+      <w:rFonts w:asciiTheme="majorHAnsi" w:eastAsiaTheme="majorEastAsia" w:hAnsiTheme="majorHAnsi" w:cstheme="majorBidi"/>
+      <w:color w:val="1F4D78" w:themeColor="accent1" w:themeShade="7F"/>
+      <w:sz w:val="24"/>
+      <w:szCs w:val="24"/>
+    </w:rPr>
+  </w:style>
   <w:style w:type="character" w:default="1" w:styleId="DefaultParagraphFont">
     <w:name w:val="Default Paragraph Font"/>
     <w:uiPriority w:val="1"/>
@@ -839,6 +1525,32 @@
       <w:ind w:left="720"/>
       <w:contextualSpacing/>
     </w:pPr>
+  </w:style>
+  <w:style w:type="character" w:customStyle="1" w:styleId="Heading2Char">
+    <w:name w:val="Heading 2 Char"/>
+    <w:basedOn w:val="DefaultParagraphFont"/>
+    <w:link w:val="Heading2"/>
+    <w:uiPriority w:val="9"/>
+    <w:rsid w:val="00C819CB"/>
+    <w:rPr>
+      <w:rFonts w:asciiTheme="majorHAnsi" w:eastAsiaTheme="majorEastAsia" w:hAnsiTheme="majorHAnsi" w:cstheme="majorBidi"/>
+      <w:color w:val="2E74B5" w:themeColor="accent1" w:themeShade="BF"/>
+      <w:sz w:val="26"/>
+      <w:szCs w:val="26"/>
+    </w:rPr>
+  </w:style>
+  <w:style w:type="character" w:customStyle="1" w:styleId="Heading3Char">
+    <w:name w:val="Heading 3 Char"/>
+    <w:basedOn w:val="DefaultParagraphFont"/>
+    <w:link w:val="Heading3"/>
+    <w:uiPriority w:val="9"/>
+    <w:rsid w:val="00437529"/>
+    <w:rPr>
+      <w:rFonts w:asciiTheme="majorHAnsi" w:eastAsiaTheme="majorEastAsia" w:hAnsiTheme="majorHAnsi" w:cstheme="majorBidi"/>
+      <w:color w:val="1F4D78" w:themeColor="accent1" w:themeShade="7F"/>
+      <w:sz w:val="24"/>
+      <w:szCs w:val="24"/>
+    </w:rPr>
   </w:style>
 </w:styles>
 </file>

</xml_diff>

<commit_message>
Fixed bug with radio button on android.
</commit_message>
<xml_diff>
--- a/Service Asset Maintenance.docx
+++ b/Service Asset Maintenance.docx
@@ -181,13 +181,21 @@
         <w:t xml:space="preserve">The user </w:t>
       </w:r>
       <w:r>
-        <w:t>have to login the first time he/she uses the application</w:t>
+        <w:t>have to l</w:t>
+      </w:r>
+      <w:bookmarkStart w:id="0" w:name="_GoBack"/>
+      <w:bookmarkEnd w:id="0"/>
+      <w:r>
+        <w:t>ogin the first time he/she uses the application</w:t>
       </w:r>
       <w:r>
         <w:t xml:space="preserve">. </w:t>
       </w:r>
       <w:r>
-        <w:t xml:space="preserve">Then the </w:t>
+        <w:t>Next time</w:t>
+      </w:r>
+      <w:r>
+        <w:t xml:space="preserve"> the </w:t>
       </w:r>
       <w:r>
         <w:t>application logs him/her automatically until the authentication token expires.</w:t>
@@ -210,7 +218,7 @@
         <w:ind w:left="360"/>
       </w:pPr>
       <w:r>
-        <w:t xml:space="preserve">If the user does not have credentials, he/she must register through the register user form. </w:t>
+        <w:t>Creates new user.</w:t>
       </w:r>
     </w:p>
     <w:p>
@@ -233,7 +241,7 @@
         <w:t>User can recover his</w:t>
       </w:r>
       <w:r>
-        <w:t xml:space="preserve">/her forgotten </w:t>
+        <w:t xml:space="preserve">/her </w:t>
       </w:r>
       <w:r>
         <w:t xml:space="preserve">password. </w:t>
@@ -264,6 +272,9 @@
         <w:ind w:left="360"/>
       </w:pPr>
       <w:r>
+        <w:rPr>
+          <w:noProof/>
+        </w:rPr>
         <w:drawing>
           <wp:inline distT="0" distB="0" distL="0" distR="0" wp14:anchorId="585579E7" wp14:editId="7A978E0F">
             <wp:extent cx="1193370" cy="2389636"/>
@@ -301,6 +312,9 @@
         </w:drawing>
       </w:r>
       <w:r>
+        <w:rPr>
+          <w:noProof/>
+        </w:rPr>
         <w:drawing>
           <wp:inline distT="0" distB="0" distL="0" distR="0" wp14:anchorId="124B4ACA" wp14:editId="6D80F382">
             <wp:extent cx="3819525" cy="2387203"/>
@@ -387,6 +401,9 @@
         <w:ind w:firstLine="360"/>
       </w:pPr>
       <w:r>
+        <w:rPr>
+          <w:noProof/>
+        </w:rPr>
         <w:drawing>
           <wp:inline distT="0" distB="0" distL="0" distR="0" wp14:anchorId="007F1748" wp14:editId="26ACDA0F">
             <wp:extent cx="1205098" cy="2386965"/>
@@ -424,6 +441,9 @@
         </w:drawing>
       </w:r>
       <w:r>
+        <w:rPr>
+          <w:noProof/>
+        </w:rPr>
         <w:drawing>
           <wp:inline distT="0" distB="0" distL="0" distR="0" wp14:anchorId="7859F568" wp14:editId="2E289F27">
             <wp:extent cx="3781293" cy="2388207"/>
@@ -486,6 +506,9 @@
         <w:ind w:left="360"/>
       </w:pPr>
       <w:r>
+        <w:rPr>
+          <w:noProof/>
+        </w:rPr>
         <w:drawing>
           <wp:inline distT="0" distB="0" distL="0" distR="0" wp14:anchorId="1F068C5A" wp14:editId="59431037">
             <wp:extent cx="1181819" cy="2386474"/>
@@ -523,6 +546,9 @@
         </w:drawing>
       </w:r>
       <w:r>
+        <w:rPr>
+          <w:noProof/>
+        </w:rPr>
         <w:drawing>
           <wp:inline distT="0" distB="0" distL="0" distR="0" wp14:anchorId="405BC37C" wp14:editId="1B67406B">
             <wp:extent cx="3781293" cy="2388207"/>
@@ -577,12 +603,7 @@
         <w:ind w:left="360"/>
       </w:pPr>
       <w:r>
-        <w:t>Users can submit new service requests. They can attach picture, scan barcode (in the simulator instead of barcode scanner application shows list with predefined asset numbers). The application saves the geolocation and address where the req</w:t>
-      </w:r>
-      <w:bookmarkStart w:id="0" w:name="_GoBack"/>
-      <w:bookmarkEnd w:id="0"/>
-      <w:r>
-        <w:t>uest is submitted.</w:t>
+        <w:t>Users can submit new service requests. They can attach picture, scan barcode (in the simulator instead of barcode scanner application shows list with predefined asset numbers). The application saves the geolocation and address where the request is submitted.</w:t>
       </w:r>
     </w:p>
     <w:p>
@@ -590,6 +611,9 @@
         <w:pStyle w:val="ListParagraph"/>
       </w:pPr>
       <w:r>
+        <w:rPr>
+          <w:noProof/>
+        </w:rPr>
         <w:lastRenderedPageBreak/>
         <w:drawing>
           <wp:inline distT="0" distB="0" distL="0" distR="0" wp14:anchorId="5BB58023" wp14:editId="1D5DEDD0">
@@ -628,6 +652,9 @@
         </w:drawing>
       </w:r>
       <w:r>
+        <w:rPr>
+          <w:noProof/>
+        </w:rPr>
         <w:drawing>
           <wp:inline distT="0" distB="0" distL="0" distR="0" wp14:anchorId="6D67129C" wp14:editId="29B994F9">
             <wp:extent cx="3674853" cy="2378054"/>

</xml_diff>